<commit_message>
assignment 11 edit with 8 cores
</commit_message>
<xml_diff>
--- a/assignment11/2019BTECS00070_PracticalNo_11.docx
+++ b/assignment11/2019BTECS00070_PracticalNo_11.docx
@@ -4,7 +4,7 @@
   <w:body>
     <w:p>
       <w:pPr>
-        <w:pStyle w:val="Normal1"/>
+        <w:pStyle w:val="LOnormal"/>
         <w:spacing w:lineRule="auto" w:line="240"/>
         <w:jc w:val="both"/>
         <w:rPr>
@@ -26,7 +26,7 @@
     </w:p>
     <w:p>
       <w:pPr>
-        <w:pStyle w:val="Normal1"/>
+        <w:pStyle w:val="LOnormal"/>
         <w:spacing w:lineRule="auto" w:line="240"/>
         <w:jc w:val="both"/>
         <w:rPr>
@@ -48,7 +48,7 @@
     </w:p>
     <w:p>
       <w:pPr>
-        <w:pStyle w:val="Normal1"/>
+        <w:pStyle w:val="LOnormal"/>
         <w:spacing w:lineRule="auto" w:line="240"/>
         <w:jc w:val="both"/>
         <w:rPr>
@@ -77,7 +77,7 @@
     </w:p>
     <w:p>
       <w:pPr>
-        <w:pStyle w:val="Normal1"/>
+        <w:pStyle w:val="LOnormal"/>
         <w:spacing w:lineRule="auto" w:line="240"/>
         <w:jc w:val="both"/>
         <w:rPr>
@@ -125,7 +125,7 @@
     </w:p>
     <w:p>
       <w:pPr>
-        <w:pStyle w:val="Normal1"/>
+        <w:pStyle w:val="LOnormal"/>
         <w:rPr>
           <w:rFonts w:ascii="Cambria" w:hAnsi="Cambria" w:eastAsia="Cambria" w:cs="Cambria"/>
         </w:rPr>
@@ -150,7 +150,7 @@
     </w:p>
     <w:p>
       <w:pPr>
-        <w:pStyle w:val="Normal1"/>
+        <w:pStyle w:val="LOnormal"/>
         <w:jc w:val="center"/>
         <w:rPr>
           <w:rFonts w:ascii="Cambria" w:hAnsi="Cambria" w:eastAsia="Cambria" w:cs="Cambria"/>
@@ -172,7 +172,7 @@
     </w:p>
     <w:p>
       <w:pPr>
-        <w:pStyle w:val="Normal1"/>
+        <w:pStyle w:val="LOnormal"/>
         <w:rPr>
           <w:rFonts w:ascii="Cambria" w:hAnsi="Cambria" w:eastAsia="Cambria" w:cs="Cambria"/>
           <w:sz w:val="24"/>
@@ -194,20 +194,12 @@
           <w:sz w:val="24"/>
           <w:szCs w:val="24"/>
         </w:rPr>
-        <w:t>2019BTECS000</w:t>
-      </w:r>
-      <w:r>
-        <w:rPr>
-          <w:rFonts w:eastAsia="Cambria" w:cs="Cambria" w:ascii="Cambria" w:hAnsi="Cambria"/>
-          <w:sz w:val="24"/>
-          <w:szCs w:val="24"/>
-        </w:rPr>
-        <w:t>70</w:t>
-      </w:r>
-    </w:p>
-    <w:p>
-      <w:pPr>
-        <w:pStyle w:val="Normal1"/>
+        <w:t>2019BTECS00070</w:t>
+      </w:r>
+    </w:p>
+    <w:p>
+      <w:pPr>
+        <w:pStyle w:val="LOnormal"/>
         <w:rPr>
           <w:rFonts w:ascii="Cambria" w:hAnsi="Cambria" w:eastAsia="Cambria" w:cs="Cambria"/>
           <w:sz w:val="24"/>
@@ -229,20 +221,12 @@
           <w:sz w:val="24"/>
           <w:szCs w:val="24"/>
         </w:rPr>
-        <w:t xml:space="preserve">  </w:t>
-      </w:r>
-      <w:r>
-        <w:rPr>
-          <w:rFonts w:eastAsia="Cambria" w:cs="Cambria" w:ascii="Cambria" w:hAnsi="Cambria"/>
-          <w:sz w:val="24"/>
-          <w:szCs w:val="24"/>
-        </w:rPr>
-        <w:t>Killedar Prathmesh</w:t>
-      </w:r>
-    </w:p>
-    <w:p>
-      <w:pPr>
-        <w:pStyle w:val="Normal1"/>
+        <w:t xml:space="preserve">  Killedar Prathmesh</w:t>
+      </w:r>
+    </w:p>
+    <w:p>
+      <w:pPr>
+        <w:pStyle w:val="LOnormal"/>
         <w:spacing w:lineRule="auto" w:line="240" w:before="0" w:after="0"/>
         <w:rPr>
           <w:rFonts w:ascii="Cambria" w:hAnsi="Cambria" w:eastAsia="Cambria" w:cs="Cambria"/>
@@ -260,7 +244,7 @@
     </w:p>
     <w:p>
       <w:pPr>
-        <w:pStyle w:val="Normal1"/>
+        <w:pStyle w:val="LOnormal"/>
         <w:keepLines/>
         <w:spacing w:lineRule="auto" w:line="240"/>
         <w:ind w:left="0" w:hanging="0"/>
@@ -278,7 +262,7 @@
     </w:p>
     <w:p>
       <w:pPr>
-        <w:pStyle w:val="Normal1"/>
+        <w:pStyle w:val="LOnormal"/>
         <w:keepLines/>
         <w:spacing w:lineRule="auto" w:line="240"/>
         <w:ind w:left="360" w:hanging="0"/>
@@ -296,7 +280,7 @@
     </w:p>
     <w:p>
       <w:pPr>
-        <w:pStyle w:val="Normal1"/>
+        <w:pStyle w:val="LOnormal"/>
         <w:keepLines/>
         <w:spacing w:lineRule="auto" w:line="240"/>
         <w:ind w:left="360" w:hanging="0"/>
@@ -314,7 +298,7 @@
     </w:p>
     <w:p>
       <w:pPr>
-        <w:pStyle w:val="Normal1"/>
+        <w:pStyle w:val="LOnormal"/>
         <w:keepLines/>
         <w:spacing w:lineRule="auto" w:line="240"/>
         <w:ind w:left="360" w:hanging="0"/>
@@ -337,7 +321,7 @@
     </w:p>
     <w:p>
       <w:pPr>
-        <w:pStyle w:val="Normal1"/>
+        <w:pStyle w:val="LOnormal"/>
         <w:keepLines/>
         <w:spacing w:lineRule="auto" w:line="240"/>
         <w:ind w:left="360" w:hanging="0"/>
@@ -358,7 +342,7 @@
     </w:p>
     <w:p>
       <w:pPr>
-        <w:pStyle w:val="Normal1"/>
+        <w:pStyle w:val="LOnormal"/>
         <w:spacing w:lineRule="auto" w:line="360"/>
         <w:ind w:left="360" w:hanging="0"/>
         <w:jc w:val="both"/>
@@ -409,7 +393,7 @@
     </w:p>
     <w:p>
       <w:pPr>
-        <w:pStyle w:val="Normal1"/>
+        <w:pStyle w:val="LOnormal"/>
         <w:spacing w:lineRule="auto" w:line="360"/>
         <w:ind w:left="0" w:hanging="0"/>
         <w:jc w:val="both"/>
@@ -428,7 +412,7 @@
     </w:p>
     <w:p>
       <w:pPr>
-        <w:pStyle w:val="Normal1"/>
+        <w:pStyle w:val="LOnormal"/>
         <w:spacing w:lineRule="auto" w:line="360"/>
         <w:ind w:left="0" w:hanging="0"/>
         <w:jc w:val="both"/>
@@ -447,7 +431,7 @@
     </w:p>
     <w:p>
       <w:pPr>
-        <w:pStyle w:val="Normal1"/>
+        <w:pStyle w:val="LOnormal"/>
         <w:spacing w:lineRule="auto" w:line="360"/>
         <w:ind w:left="0" w:hanging="0"/>
         <w:jc w:val="both"/>
@@ -466,7 +450,7 @@
     </w:p>
     <w:p>
       <w:pPr>
-        <w:pStyle w:val="Normal1"/>
+        <w:pStyle w:val="LOnormal"/>
         <w:spacing w:lineRule="auto" w:line="360"/>
         <w:ind w:left="0" w:hanging="0"/>
         <w:jc w:val="both"/>
@@ -486,7 +470,7 @@
     </w:p>
     <w:p>
       <w:pPr>
-        <w:pStyle w:val="Normal1"/>
+        <w:pStyle w:val="LOnormal"/>
         <w:spacing w:lineRule="auto" w:line="360"/>
         <w:ind w:left="0" w:hanging="0"/>
         <w:jc w:val="both"/>
@@ -497,9 +481,12 @@
         </w:rPr>
       </w:pPr>
       <w:r>
-        <w:rPr/>
+        <w:rPr>
+          <w:rFonts w:eastAsia="Cambria" w:cs="Cambria" w:ascii="Cambria" w:hAnsi="Cambria"/>
+          <w:b/>
+        </w:rPr>
         <w:drawing>
-          <wp:anchor behindDoc="0" distT="0" distB="0" distL="0" distR="0" simplePos="0" locked="0" layoutInCell="1" allowOverlap="1" relativeHeight="6">
+          <wp:anchor behindDoc="0" distT="0" distB="0" distL="0" distR="0" simplePos="0" locked="0" layoutInCell="1" allowOverlap="1" relativeHeight="4">
             <wp:simplePos x="0" y="0"/>
             <wp:positionH relativeFrom="column">
               <wp:align>center</wp:align>
@@ -507,7 +494,7 @@
             <wp:positionV relativeFrom="paragraph">
               <wp:posOffset>635</wp:posOffset>
             </wp:positionV>
-            <wp:extent cx="5943600" cy="1703070"/>
+            <wp:extent cx="5943600" cy="1711960"/>
             <wp:effectExtent l="0" t="0" r="0" b="0"/>
             <wp:wrapSquare wrapText="largest"/>
             <wp:docPr id="2" name="Image3" descr=""/>
@@ -532,7 +519,7 @@
                   <pic:spPr bwMode="auto">
                     <a:xfrm>
                       <a:off x="0" y="0"/>
-                      <a:ext cx="5943600" cy="1703070"/>
+                      <a:ext cx="5943600" cy="1711960"/>
                     </a:xfrm>
                     <a:prstGeom prst="rect">
                       <a:avLst/>
@@ -547,7 +534,7 @@
     </w:p>
     <w:p>
       <w:pPr>
-        <w:pStyle w:val="Normal1"/>
+        <w:pStyle w:val="LOnormal"/>
         <w:spacing w:lineRule="auto" w:line="360"/>
         <w:ind w:left="360" w:hanging="0"/>
         <w:jc w:val="both"/>
@@ -556,9 +543,11 @@
         </w:rPr>
       </w:pPr>
       <w:r>
-        <w:rPr/>
+        <w:rPr>
+          <w:rFonts w:eastAsia="Cambria" w:cs="Cambria" w:ascii="Cambria" w:hAnsi="Cambria"/>
+        </w:rPr>
         <w:drawing>
-          <wp:anchor behindDoc="0" distT="0" distB="0" distL="0" distR="0" simplePos="0" locked="0" layoutInCell="1" allowOverlap="1" relativeHeight="4">
+          <wp:anchor behindDoc="0" distT="0" distB="0" distL="0" distR="0" simplePos="0" locked="0" layoutInCell="1" allowOverlap="1" relativeHeight="5">
             <wp:simplePos x="0" y="0"/>
             <wp:positionH relativeFrom="column">
               <wp:align>center</wp:align>
@@ -566,7 +555,7 @@
             <wp:positionV relativeFrom="paragraph">
               <wp:posOffset>635</wp:posOffset>
             </wp:positionV>
-            <wp:extent cx="5715000" cy="1948180"/>
+            <wp:extent cx="5715000" cy="2547620"/>
             <wp:effectExtent l="0" t="0" r="0" b="0"/>
             <wp:wrapSquare wrapText="largest"/>
             <wp:docPr id="3" name="Image1" descr=""/>
@@ -591,7 +580,7 @@
                   <pic:spPr bwMode="auto">
                     <a:xfrm>
                       <a:off x="0" y="0"/>
-                      <a:ext cx="5715000" cy="1948180"/>
+                      <a:ext cx="5715000" cy="2547620"/>
                     </a:xfrm>
                     <a:prstGeom prst="rect">
                       <a:avLst/>
@@ -602,19 +591,225 @@
             </a:graphic>
           </wp:anchor>
         </w:drawing>
+      </w:r>
+    </w:p>
+    <w:p>
+      <w:pPr>
+        <w:pStyle w:val="LOnormal"/>
+        <w:spacing w:lineRule="auto" w:line="360"/>
+        <w:ind w:left="360" w:hanging="0"/>
+        <w:jc w:val="both"/>
+        <w:rPr>
+          <w:rFonts w:ascii="Cambria" w:hAnsi="Cambria" w:eastAsia="Cambria" w:cs="Cambria"/>
+        </w:rPr>
+      </w:pPr>
+      <w:r>
+        <w:rPr>
+          <w:rFonts w:eastAsia="Cambria" w:cs="Cambria" w:ascii="Cambria" w:hAnsi="Cambria"/>
+        </w:rPr>
+      </w:r>
+    </w:p>
+    <w:p>
+      <w:pPr>
+        <w:pStyle w:val="LOnormal"/>
+        <w:spacing w:lineRule="auto" w:line="360"/>
+        <w:ind w:left="360" w:hanging="0"/>
+        <w:jc w:val="both"/>
+        <w:rPr>
+          <w:rFonts w:ascii="Cambria" w:hAnsi="Cambria" w:eastAsia="Cambria" w:cs="Cambria"/>
+        </w:rPr>
+      </w:pPr>
+      <w:r>
+        <w:rPr>
+          <w:rFonts w:eastAsia="Cambria" w:cs="Cambria" w:ascii="Cambria" w:hAnsi="Cambria"/>
+        </w:rPr>
+      </w:r>
+    </w:p>
+    <w:p>
+      <w:pPr>
+        <w:pStyle w:val="LOnormal"/>
+        <w:spacing w:lineRule="auto" w:line="360"/>
+        <w:ind w:left="360" w:hanging="0"/>
+        <w:jc w:val="both"/>
+        <w:rPr>
+          <w:rFonts w:ascii="Cambria" w:hAnsi="Cambria" w:eastAsia="Cambria" w:cs="Cambria"/>
+        </w:rPr>
+      </w:pPr>
+      <w:r>
+        <w:rPr>
+          <w:rFonts w:eastAsia="Cambria" w:cs="Cambria" w:ascii="Cambria" w:hAnsi="Cambria"/>
+        </w:rPr>
+      </w:r>
+    </w:p>
+    <w:p>
+      <w:pPr>
+        <w:pStyle w:val="LOnormal"/>
+        <w:spacing w:lineRule="auto" w:line="360"/>
+        <w:ind w:left="0" w:hanging="0"/>
+        <w:jc w:val="both"/>
+        <w:rPr>
+          <w:rFonts w:ascii="Cambria" w:hAnsi="Cambria" w:eastAsia="Cambria" w:cs="Cambria"/>
+        </w:rPr>
+      </w:pPr>
+      <w:r>
+        <w:rPr>
+          <w:rFonts w:eastAsia="Cambria" w:cs="Cambria" w:ascii="Cambria" w:hAnsi="Cambria"/>
+        </w:rPr>
+      </w:r>
+    </w:p>
+    <w:p>
+      <w:pPr>
+        <w:pStyle w:val="LOnormal"/>
+        <w:spacing w:lineRule="auto" w:line="360"/>
+        <w:ind w:left="0" w:hanging="0"/>
+        <w:jc w:val="both"/>
+        <w:rPr>
+          <w:rFonts w:ascii="Cambria" w:hAnsi="Cambria" w:eastAsia="Cambria" w:cs="Cambria"/>
+        </w:rPr>
+      </w:pPr>
+      <w:r>
+        <w:rPr>
+          <w:rFonts w:eastAsia="Cambria" w:cs="Cambria" w:ascii="Cambria" w:hAnsi="Cambria"/>
+        </w:rPr>
+      </w:r>
+    </w:p>
+    <w:p>
+      <w:pPr>
+        <w:pStyle w:val="LOnormal"/>
+        <w:spacing w:lineRule="auto" w:line="360"/>
+        <w:ind w:left="0" w:hanging="0"/>
+        <w:jc w:val="both"/>
+        <w:rPr>
+          <w:rFonts w:ascii="Cambria" w:hAnsi="Cambria" w:eastAsia="Cambria" w:cs="Cambria"/>
+        </w:rPr>
+      </w:pPr>
+      <w:r>
+        <w:rPr>
+          <w:rFonts w:eastAsia="Cambria" w:cs="Cambria" w:ascii="Cambria" w:hAnsi="Cambria"/>
+        </w:rPr>
+      </w:r>
+    </w:p>
+    <w:p>
+      <w:pPr>
+        <w:pStyle w:val="LOnormal"/>
+        <w:spacing w:lineRule="auto" w:line="360"/>
+        <w:ind w:left="0" w:hanging="0"/>
+        <w:jc w:val="both"/>
+        <w:rPr>
+          <w:rFonts w:ascii="Cambria" w:hAnsi="Cambria" w:eastAsia="Cambria" w:cs="Cambria"/>
+        </w:rPr>
+      </w:pPr>
+      <w:r>
+        <w:rPr>
+          <w:rFonts w:eastAsia="Cambria" w:cs="Cambria" w:ascii="Cambria" w:hAnsi="Cambria"/>
+        </w:rPr>
+      </w:r>
+    </w:p>
+    <w:p>
+      <w:pPr>
+        <w:pStyle w:val="LOnormal"/>
+        <w:spacing w:lineRule="auto" w:line="240"/>
+        <w:ind w:left="0" w:hanging="0"/>
+        <w:jc w:val="both"/>
+        <w:rPr>
+          <w:rFonts w:ascii="Cambria" w:hAnsi="Cambria" w:eastAsia="Cambria" w:cs="Cambria"/>
+        </w:rPr>
+      </w:pPr>
+      <w:r>
+        <w:rPr>
+          <w:rFonts w:eastAsia="Cambria" w:cs="Cambria" w:ascii="Cambria" w:hAnsi="Cambria"/>
+        </w:rPr>
+        <w:t>Q2. Execute the all-reduce operation (Program D) with varying number of processes (1</w:t>
+      </w:r>
+    </w:p>
+    <w:p>
+      <w:pPr>
+        <w:pStyle w:val="LOnormal"/>
+        <w:spacing w:lineRule="auto" w:line="240"/>
+        <w:ind w:left="360" w:hanging="0"/>
+        <w:jc w:val="both"/>
+        <w:rPr>
+          <w:rFonts w:ascii="Cambria" w:hAnsi="Cambria" w:eastAsia="Cambria" w:cs="Cambria"/>
+        </w:rPr>
+      </w:pPr>
+      <w:r>
+        <w:rPr>
+          <w:rFonts w:eastAsia="Cambria" w:cs="Cambria" w:ascii="Cambria" w:hAnsi="Cambria"/>
+        </w:rPr>
+        <w:t>to 16) and fixed message size of 10K words. Plot the performance of the operation with</w:t>
+      </w:r>
+    </w:p>
+    <w:p>
+      <w:pPr>
+        <w:pStyle w:val="LOnormal"/>
+        <w:spacing w:lineRule="auto" w:line="240"/>
+        <w:ind w:left="360" w:hanging="0"/>
+        <w:jc w:val="both"/>
+        <w:rPr>
+          <w:rFonts w:ascii="Cambria" w:hAnsi="Cambria" w:eastAsia="Cambria" w:cs="Cambria"/>
+        </w:rPr>
+      </w:pPr>
+      <w:r>
+        <w:rPr>
+          <w:rFonts w:eastAsia="Cambria" w:cs="Cambria" w:ascii="Cambria" w:hAnsi="Cambria"/>
+        </w:rPr>
+        <w:t>varying number of processes (with constant message size). Explain the performance</w:t>
+      </w:r>
+    </w:p>
+    <w:p>
+      <w:pPr>
+        <w:pStyle w:val="LOnormal"/>
+        <w:spacing w:lineRule="auto" w:line="240"/>
+        <w:ind w:left="360" w:hanging="0"/>
+        <w:jc w:val="both"/>
+        <w:rPr>
+          <w:rFonts w:ascii="Cambria" w:hAnsi="Cambria" w:eastAsia="Cambria" w:cs="Cambria"/>
+        </w:rPr>
+      </w:pPr>
+      <w:r>
+        <w:rPr>
+          <w:rFonts w:eastAsia="Cambria" w:cs="Cambria" w:ascii="Cambria" w:hAnsi="Cambria"/>
+        </w:rPr>
+        <w:t>observed.</w:t>
+      </w:r>
+    </w:p>
+    <w:p>
+      <w:pPr>
+        <w:pStyle w:val="LOnormal"/>
+        <w:spacing w:lineRule="auto" w:line="240"/>
+        <w:ind w:left="360" w:hanging="0"/>
+        <w:jc w:val="both"/>
+        <w:rPr>
+          <w:rFonts w:ascii="Cambria" w:hAnsi="Cambria" w:eastAsia="Cambria" w:cs="Cambria"/>
+          <w:b/>
+          <w:b/>
+        </w:rPr>
+      </w:pPr>
+      <w:r>
+        <w:rPr>
+          <w:rFonts w:eastAsia="Cambria" w:cs="Cambria" w:ascii="Cambria" w:hAnsi="Cambria"/>
+          <w:b/>
+        </w:rPr>
+        <w:t>Code:</w:t>
+      </w:r>
+    </w:p>
+    <w:p>
+      <w:pPr>
+        <w:pStyle w:val="LOnormal"/>
+        <w:spacing w:lineRule="auto" w:line="240"/>
+        <w:ind w:left="360" w:hanging="0"/>
+        <w:jc w:val="both"/>
+        <w:rPr>
+          <w:rFonts w:ascii="Cambria" w:hAnsi="Cambria" w:eastAsia="Cambria" w:cs="Cambria"/>
+        </w:rPr>
+      </w:pPr>
+      <w:r>
+        <w:rPr/>
         <w:drawing>
-          <wp:anchor behindDoc="0" distT="0" distB="0" distL="0" distR="0" simplePos="0" locked="0" layoutInCell="1" allowOverlap="1" relativeHeight="5">
-            <wp:simplePos x="0" y="0"/>
-            <wp:positionH relativeFrom="column">
-              <wp:align>center</wp:align>
-            </wp:positionH>
-            <wp:positionV relativeFrom="paragraph">
-              <wp:posOffset>635</wp:posOffset>
-            </wp:positionV>
-            <wp:extent cx="5715000" cy="2410460"/>
+          <wp:inline distT="0" distB="0" distL="0" distR="0">
+            <wp:extent cx="5943600" cy="5588000"/>
             <wp:effectExtent l="0" t="0" r="0" b="0"/>
-            <wp:wrapSquare wrapText="largest"/>
-            <wp:docPr id="4" name="Image2" descr=""/>
+            <wp:docPr id="4" name="image1.png" descr=""/>
             <wp:cNvGraphicFramePr>
               <a:graphicFrameLocks xmlns:a="http://schemas.openxmlformats.org/drawingml/2006/main" noChangeAspect="1"/>
             </wp:cNvGraphicFramePr>
@@ -622,262 +817,13 @@
               <a:graphicData uri="http://schemas.openxmlformats.org/drawingml/2006/picture">
                 <pic:pic xmlns:pic="http://schemas.openxmlformats.org/drawingml/2006/picture">
                   <pic:nvPicPr>
-                    <pic:cNvPr id="4" name="Image2" descr=""/>
+                    <pic:cNvPr id="4" name="image1.png" descr=""/>
                     <pic:cNvPicPr>
                       <a:picLocks noChangeAspect="1" noChangeArrowheads="1"/>
                     </pic:cNvPicPr>
                   </pic:nvPicPr>
                   <pic:blipFill>
                     <a:blip r:embed="rId5"/>
-                    <a:stretch>
-                      <a:fillRect/>
-                    </a:stretch>
-                  </pic:blipFill>
-                  <pic:spPr bwMode="auto">
-                    <a:xfrm>
-                      <a:off x="0" y="0"/>
-                      <a:ext cx="5715000" cy="2410460"/>
-                    </a:xfrm>
-                    <a:prstGeom prst="rect">
-                      <a:avLst/>
-                    </a:prstGeom>
-                  </pic:spPr>
-                </pic:pic>
-              </a:graphicData>
-            </a:graphic>
-          </wp:anchor>
-        </w:drawing>
-      </w:r>
-    </w:p>
-    <w:p>
-      <w:pPr>
-        <w:pStyle w:val="Normal1"/>
-        <w:spacing w:lineRule="auto" w:line="360"/>
-        <w:ind w:left="360" w:hanging="0"/>
-        <w:jc w:val="both"/>
-        <w:rPr>
-          <w:rFonts w:ascii="Cambria" w:hAnsi="Cambria" w:eastAsia="Cambria" w:cs="Cambria"/>
-        </w:rPr>
-      </w:pPr>
-      <w:r>
-        <w:rPr/>
-      </w:r>
-    </w:p>
-    <w:p>
-      <w:pPr>
-        <w:pStyle w:val="Normal1"/>
-        <w:spacing w:lineRule="auto" w:line="360"/>
-        <w:ind w:left="360" w:hanging="0"/>
-        <w:jc w:val="both"/>
-        <w:rPr>
-          <w:rFonts w:ascii="Cambria" w:hAnsi="Cambria" w:eastAsia="Cambria" w:cs="Cambria"/>
-        </w:rPr>
-      </w:pPr>
-      <w:r>
-        <w:rPr>
-          <w:rFonts w:eastAsia="Cambria" w:cs="Cambria" w:ascii="Cambria" w:hAnsi="Cambria"/>
-        </w:rPr>
-      </w:r>
-    </w:p>
-    <w:p>
-      <w:pPr>
-        <w:pStyle w:val="Normal1"/>
-        <w:spacing w:lineRule="auto" w:line="360"/>
-        <w:ind w:left="360" w:hanging="0"/>
-        <w:jc w:val="both"/>
-        <w:rPr>
-          <w:rFonts w:ascii="Cambria" w:hAnsi="Cambria" w:eastAsia="Cambria" w:cs="Cambria"/>
-        </w:rPr>
-      </w:pPr>
-      <w:r>
-        <w:rPr>
-          <w:rFonts w:eastAsia="Cambria" w:cs="Cambria" w:ascii="Cambria" w:hAnsi="Cambria"/>
-        </w:rPr>
-      </w:r>
-    </w:p>
-    <w:p>
-      <w:pPr>
-        <w:pStyle w:val="Normal1"/>
-        <w:spacing w:lineRule="auto" w:line="360"/>
-        <w:ind w:left="0" w:hanging="0"/>
-        <w:jc w:val="both"/>
-        <w:rPr>
-          <w:rFonts w:ascii="Cambria" w:hAnsi="Cambria" w:eastAsia="Cambria" w:cs="Cambria"/>
-        </w:rPr>
-      </w:pPr>
-      <w:r>
-        <w:rPr>
-          <w:rFonts w:eastAsia="Cambria" w:cs="Cambria" w:ascii="Cambria" w:hAnsi="Cambria"/>
-        </w:rPr>
-      </w:r>
-    </w:p>
-    <w:p>
-      <w:pPr>
-        <w:pStyle w:val="Normal1"/>
-        <w:spacing w:lineRule="auto" w:line="360"/>
-        <w:ind w:left="0" w:hanging="0"/>
-        <w:jc w:val="both"/>
-        <w:rPr>
-          <w:rFonts w:ascii="Cambria" w:hAnsi="Cambria" w:eastAsia="Cambria" w:cs="Cambria"/>
-        </w:rPr>
-      </w:pPr>
-      <w:r>
-        <w:rPr>
-          <w:rFonts w:eastAsia="Cambria" w:cs="Cambria" w:ascii="Cambria" w:hAnsi="Cambria"/>
-        </w:rPr>
-      </w:r>
-    </w:p>
-    <w:p>
-      <w:pPr>
-        <w:pStyle w:val="Normal1"/>
-        <w:spacing w:lineRule="auto" w:line="360"/>
-        <w:ind w:left="0" w:hanging="0"/>
-        <w:jc w:val="both"/>
-        <w:rPr>
-          <w:rFonts w:ascii="Cambria" w:hAnsi="Cambria" w:eastAsia="Cambria" w:cs="Cambria"/>
-        </w:rPr>
-      </w:pPr>
-      <w:r>
-        <w:rPr>
-          <w:rFonts w:eastAsia="Cambria" w:cs="Cambria" w:ascii="Cambria" w:hAnsi="Cambria"/>
-        </w:rPr>
-      </w:r>
-    </w:p>
-    <w:p>
-      <w:pPr>
-        <w:pStyle w:val="Normal1"/>
-        <w:spacing w:lineRule="auto" w:line="360"/>
-        <w:ind w:left="0" w:hanging="0"/>
-        <w:jc w:val="both"/>
-        <w:rPr>
-          <w:rFonts w:ascii="Cambria" w:hAnsi="Cambria" w:eastAsia="Cambria" w:cs="Cambria"/>
-        </w:rPr>
-      </w:pPr>
-      <w:r>
-        <w:rPr>
-          <w:rFonts w:eastAsia="Cambria" w:cs="Cambria" w:ascii="Cambria" w:hAnsi="Cambria"/>
-        </w:rPr>
-      </w:r>
-    </w:p>
-    <w:p>
-      <w:pPr>
-        <w:pStyle w:val="Normal1"/>
-        <w:spacing w:lineRule="auto" w:line="240"/>
-        <w:ind w:left="0" w:hanging="0"/>
-        <w:jc w:val="both"/>
-        <w:rPr>
-          <w:rFonts w:ascii="Cambria" w:hAnsi="Cambria" w:eastAsia="Cambria" w:cs="Cambria"/>
-        </w:rPr>
-      </w:pPr>
-      <w:r>
-        <w:rPr>
-          <w:rFonts w:eastAsia="Cambria" w:cs="Cambria" w:ascii="Cambria" w:hAnsi="Cambria"/>
-        </w:rPr>
-        <w:t>Q2. Execute the all-reduce operation (Program D) with varying number of processes (1</w:t>
-      </w:r>
-    </w:p>
-    <w:p>
-      <w:pPr>
-        <w:pStyle w:val="Normal1"/>
-        <w:spacing w:lineRule="auto" w:line="240"/>
-        <w:ind w:left="360" w:hanging="0"/>
-        <w:jc w:val="both"/>
-        <w:rPr>
-          <w:rFonts w:ascii="Cambria" w:hAnsi="Cambria" w:eastAsia="Cambria" w:cs="Cambria"/>
-        </w:rPr>
-      </w:pPr>
-      <w:r>
-        <w:rPr>
-          <w:rFonts w:eastAsia="Cambria" w:cs="Cambria" w:ascii="Cambria" w:hAnsi="Cambria"/>
-        </w:rPr>
-        <w:t>to 16) and fixed message size of 10K words. Plot the performance of the operation with</w:t>
-      </w:r>
-    </w:p>
-    <w:p>
-      <w:pPr>
-        <w:pStyle w:val="Normal1"/>
-        <w:spacing w:lineRule="auto" w:line="240"/>
-        <w:ind w:left="360" w:hanging="0"/>
-        <w:jc w:val="both"/>
-        <w:rPr>
-          <w:rFonts w:ascii="Cambria" w:hAnsi="Cambria" w:eastAsia="Cambria" w:cs="Cambria"/>
-        </w:rPr>
-      </w:pPr>
-      <w:r>
-        <w:rPr>
-          <w:rFonts w:eastAsia="Cambria" w:cs="Cambria" w:ascii="Cambria" w:hAnsi="Cambria"/>
-        </w:rPr>
-        <w:t>varying number of processes (with constant message size). Explain the performance</w:t>
-      </w:r>
-    </w:p>
-    <w:p>
-      <w:pPr>
-        <w:pStyle w:val="Normal1"/>
-        <w:spacing w:lineRule="auto" w:line="240"/>
-        <w:ind w:left="360" w:hanging="0"/>
-        <w:jc w:val="both"/>
-        <w:rPr>
-          <w:rFonts w:ascii="Cambria" w:hAnsi="Cambria" w:eastAsia="Cambria" w:cs="Cambria"/>
-        </w:rPr>
-      </w:pPr>
-      <w:r>
-        <w:rPr>
-          <w:rFonts w:eastAsia="Cambria" w:cs="Cambria" w:ascii="Cambria" w:hAnsi="Cambria"/>
-        </w:rPr>
-        <w:t>observed.</w:t>
-      </w:r>
-    </w:p>
-    <w:p>
-      <w:pPr>
-        <w:pStyle w:val="Normal1"/>
-        <w:spacing w:lineRule="auto" w:line="240"/>
-        <w:ind w:left="360" w:hanging="0"/>
-        <w:jc w:val="both"/>
-        <w:rPr>
-          <w:rFonts w:ascii="Cambria" w:hAnsi="Cambria" w:eastAsia="Cambria" w:cs="Cambria"/>
-          <w:b/>
-          <w:b/>
-        </w:rPr>
-      </w:pPr>
-      <w:r>
-        <w:rPr>
-          <w:rFonts w:eastAsia="Cambria" w:cs="Cambria" w:ascii="Cambria" w:hAnsi="Cambria"/>
-          <w:b/>
-        </w:rPr>
-        <w:t>Code:</w:t>
-      </w:r>
-    </w:p>
-    <w:p>
-      <w:pPr>
-        <w:pStyle w:val="Normal1"/>
-        <w:spacing w:lineRule="auto" w:line="240"/>
-        <w:ind w:left="360" w:hanging="0"/>
-        <w:jc w:val="both"/>
-        <w:rPr>
-          <w:rFonts w:ascii="Cambria" w:hAnsi="Cambria" w:eastAsia="Cambria" w:cs="Cambria"/>
-        </w:rPr>
-      </w:pPr>
-      <w:r>
-        <w:rPr/>
-        <w:drawing>
-          <wp:inline distT="0" distB="0" distL="0" distR="0">
-            <wp:extent cx="5943600" cy="5588000"/>
-            <wp:effectExtent l="0" t="0" r="0" b="0"/>
-            <wp:docPr id="5" name="image1.png" descr=""/>
-            <wp:cNvGraphicFramePr>
-              <a:graphicFrameLocks xmlns:a="http://schemas.openxmlformats.org/drawingml/2006/main" noChangeAspect="1"/>
-            </wp:cNvGraphicFramePr>
-            <a:graphic xmlns:a="http://schemas.openxmlformats.org/drawingml/2006/main">
-              <a:graphicData uri="http://schemas.openxmlformats.org/drawingml/2006/picture">
-                <pic:pic xmlns:pic="http://schemas.openxmlformats.org/drawingml/2006/picture">
-                  <pic:nvPicPr>
-                    <pic:cNvPr id="5" name="image1.png" descr=""/>
-                    <pic:cNvPicPr>
-                      <a:picLocks noChangeAspect="1" noChangeArrowheads="1"/>
-                    </pic:cNvPicPr>
-                  </pic:nvPicPr>
-                  <pic:blipFill>
-                    <a:blip r:embed="rId6"/>
                     <a:stretch>
                       <a:fillRect/>
                     </a:stretch>
@@ -900,7 +846,7 @@
     </w:p>
     <w:p>
       <w:pPr>
-        <w:pStyle w:val="Normal1"/>
+        <w:pStyle w:val="LOnormal"/>
         <w:spacing w:lineRule="auto" w:line="240"/>
         <w:ind w:left="360" w:hanging="0"/>
         <w:jc w:val="both"/>
@@ -919,7 +865,7 @@
     </w:p>
     <w:p>
       <w:pPr>
-        <w:pStyle w:val="Normal1"/>
+        <w:pStyle w:val="LOnormal"/>
         <w:spacing w:lineRule="auto" w:line="240"/>
         <w:ind w:left="360" w:hanging="0"/>
         <w:jc w:val="both"/>
@@ -939,13 +885,72 @@
     </w:p>
     <w:p>
       <w:pPr>
-        <w:pStyle w:val="Normal1"/>
+        <w:pStyle w:val="LOnormal"/>
         <w:spacing w:lineRule="auto" w:line="240"/>
         <w:ind w:left="360" w:hanging="0"/>
         <w:jc w:val="both"/>
         <w:rPr>
           <w:rFonts w:ascii="Cambria" w:hAnsi="Cambria" w:eastAsia="Cambria" w:cs="Cambria"/>
         </w:rPr>
+      </w:pPr>
+      <w:r>
+        <w:rPr>
+          <w:rFonts w:eastAsia="Cambria" w:cs="Cambria" w:ascii="Cambria" w:hAnsi="Cambria"/>
+        </w:rPr>
+        <w:drawing>
+          <wp:anchor behindDoc="0" distT="0" distB="0" distL="0" distR="0" simplePos="0" locked="0" layoutInCell="1" allowOverlap="1" relativeHeight="6">
+            <wp:simplePos x="0" y="0"/>
+            <wp:positionH relativeFrom="column">
+              <wp:align>center</wp:align>
+            </wp:positionH>
+            <wp:positionV relativeFrom="paragraph">
+              <wp:posOffset>635</wp:posOffset>
+            </wp:positionV>
+            <wp:extent cx="5715000" cy="1755140"/>
+            <wp:effectExtent l="0" t="0" r="0" b="0"/>
+            <wp:wrapSquare wrapText="largest"/>
+            <wp:docPr id="5" name="Image2" descr=""/>
+            <wp:cNvGraphicFramePr>
+              <a:graphicFrameLocks xmlns:a="http://schemas.openxmlformats.org/drawingml/2006/main" noChangeAspect="1"/>
+            </wp:cNvGraphicFramePr>
+            <a:graphic xmlns:a="http://schemas.openxmlformats.org/drawingml/2006/main">
+              <a:graphicData uri="http://schemas.openxmlformats.org/drawingml/2006/picture">
+                <pic:pic xmlns:pic="http://schemas.openxmlformats.org/drawingml/2006/picture">
+                  <pic:nvPicPr>
+                    <pic:cNvPr id="5" name="Image2" descr=""/>
+                    <pic:cNvPicPr>
+                      <a:picLocks noChangeAspect="1" noChangeArrowheads="1"/>
+                    </pic:cNvPicPr>
+                  </pic:nvPicPr>
+                  <pic:blipFill>
+                    <a:blip r:embed="rId6"/>
+                    <a:stretch>
+                      <a:fillRect/>
+                    </a:stretch>
+                  </pic:blipFill>
+                  <pic:spPr bwMode="auto">
+                    <a:xfrm>
+                      <a:off x="0" y="0"/>
+                      <a:ext cx="5715000" cy="1755140"/>
+                    </a:xfrm>
+                    <a:prstGeom prst="rect">
+                      <a:avLst/>
+                    </a:prstGeom>
+                  </pic:spPr>
+                </pic:pic>
+              </a:graphicData>
+            </a:graphic>
+          </wp:anchor>
+        </w:drawing>
+      </w:r>
+    </w:p>
+    <w:p>
+      <w:pPr>
+        <w:pStyle w:val="LOnormal"/>
+        <w:spacing w:lineRule="auto" w:line="240"/>
+        <w:ind w:hanging="0"/>
+        <w:jc w:val="both"/>
+        <w:rPr/>
       </w:pPr>
       <w:r>
         <w:rPr/>
@@ -958,7 +963,7 @@
             <wp:positionV relativeFrom="paragraph">
               <wp:posOffset>635</wp:posOffset>
             </wp:positionV>
-            <wp:extent cx="5715000" cy="1750695"/>
+            <wp:extent cx="5705475" cy="2998470"/>
             <wp:effectExtent l="0" t="0" r="0" b="0"/>
             <wp:wrapSquare wrapText="largest"/>
             <wp:docPr id="6" name="Image4" descr=""/>
@@ -983,7 +988,7 @@
                   <pic:spPr bwMode="auto">
                     <a:xfrm>
                       <a:off x="0" y="0"/>
-                      <a:ext cx="5715000" cy="1750695"/>
+                      <a:ext cx="5705475" cy="2998470"/>
                     </a:xfrm>
                     <a:prstGeom prst="rect">
                       <a:avLst/>
@@ -998,7 +1003,7 @@
     </w:p>
     <w:p>
       <w:pPr>
-        <w:pStyle w:val="Normal1"/>
+        <w:pStyle w:val="LOnormal"/>
         <w:spacing w:lineRule="auto" w:line="240"/>
         <w:ind w:hanging="0"/>
         <w:jc w:val="both"/>
@@ -1006,154 +1011,11 @@
       </w:pPr>
       <w:r>
         <w:rPr/>
-        <w:drawing>
-          <wp:anchor behindDoc="0" distT="0" distB="0" distL="0" distR="0" simplePos="0" locked="0" layoutInCell="1" allowOverlap="1" relativeHeight="8">
-            <wp:simplePos x="0" y="0"/>
-            <wp:positionH relativeFrom="column">
-              <wp:align>center</wp:align>
-            </wp:positionH>
-            <wp:positionV relativeFrom="paragraph">
-              <wp:posOffset>635</wp:posOffset>
-            </wp:positionV>
-            <wp:extent cx="5734050" cy="3552825"/>
-            <wp:effectExtent l="0" t="0" r="0" b="0"/>
-            <wp:wrapSquare wrapText="largest"/>
-            <wp:docPr id="7" name="Image5" descr=""/>
-            <wp:cNvGraphicFramePr>
-              <a:graphicFrameLocks xmlns:a="http://schemas.openxmlformats.org/drawingml/2006/main" noChangeAspect="1"/>
-            </wp:cNvGraphicFramePr>
-            <a:graphic xmlns:a="http://schemas.openxmlformats.org/drawingml/2006/main">
-              <a:graphicData uri="http://schemas.openxmlformats.org/drawingml/2006/picture">
-                <pic:pic xmlns:pic="http://schemas.openxmlformats.org/drawingml/2006/picture">
-                  <pic:nvPicPr>
-                    <pic:cNvPr id="7" name="Image5" descr=""/>
-                    <pic:cNvPicPr>
-                      <a:picLocks noChangeAspect="1" noChangeArrowheads="1"/>
-                    </pic:cNvPicPr>
-                  </pic:nvPicPr>
-                  <pic:blipFill>
-                    <a:blip r:embed="rId8"/>
-                    <a:stretch>
-                      <a:fillRect/>
-                    </a:stretch>
-                  </pic:blipFill>
-                  <pic:spPr bwMode="auto">
-                    <a:xfrm>
-                      <a:off x="0" y="0"/>
-                      <a:ext cx="5734050" cy="3552825"/>
-                    </a:xfrm>
-                    <a:prstGeom prst="rect">
-                      <a:avLst/>
-                    </a:prstGeom>
-                  </pic:spPr>
-                </pic:pic>
-              </a:graphicData>
-            </a:graphic>
-          </wp:anchor>
-        </w:drawing>
-      </w:r>
-    </w:p>
-    <w:p>
-      <w:pPr>
-        <w:pStyle w:val="Normal1"/>
-        <w:spacing w:lineRule="auto" w:line="240"/>
-        <w:ind w:hanging="0"/>
-        <w:jc w:val="both"/>
-        <w:rPr/>
-      </w:pPr>
-      <w:r>
-        <w:rPr/>
-      </w:r>
-    </w:p>
-    <w:p>
-      <w:pPr>
-        <w:pStyle w:val="Normal1"/>
-        <w:spacing w:lineRule="auto" w:line="240"/>
-        <w:ind w:hanging="0"/>
-        <w:jc w:val="both"/>
-        <w:rPr/>
-      </w:pPr>
-      <w:r>
-        <w:rPr/>
-        <w:tab/>
-        <w:tab/>
-      </w:r>
-    </w:p>
-    <w:p>
-      <w:pPr>
-        <w:pStyle w:val="Normal1"/>
-        <w:spacing w:lineRule="auto" w:line="240"/>
-        <w:ind w:hanging="0"/>
-        <w:jc w:val="both"/>
-        <w:rPr/>
-      </w:pPr>
-      <w:r>
-        <w:rPr/>
-      </w:r>
-    </w:p>
-    <w:p>
-      <w:pPr>
-        <w:pStyle w:val="Normal1"/>
-        <w:spacing w:lineRule="auto" w:line="240"/>
-        <w:ind w:hanging="0"/>
-        <w:jc w:val="both"/>
-        <w:rPr/>
-      </w:pPr>
-      <w:r>
-        <w:rPr/>
-      </w:r>
-    </w:p>
-    <w:p>
-      <w:pPr>
-        <w:pStyle w:val="Normal1"/>
-        <w:spacing w:lineRule="auto" w:line="240"/>
-        <w:ind w:hanging="0"/>
-        <w:jc w:val="both"/>
-        <w:rPr/>
-      </w:pPr>
-      <w:r>
-        <w:rPr/>
-      </w:r>
-    </w:p>
-    <w:p>
-      <w:pPr>
-        <w:pStyle w:val="Normal1"/>
-        <w:spacing w:lineRule="auto" w:line="240"/>
-        <w:ind w:hanging="0"/>
-        <w:jc w:val="both"/>
-        <w:rPr/>
-      </w:pPr>
-      <w:r>
-        <w:rPr/>
-      </w:r>
-    </w:p>
-    <w:p>
-      <w:pPr>
-        <w:pStyle w:val="Normal1"/>
-        <w:spacing w:lineRule="auto" w:line="240"/>
-        <w:ind w:hanging="0"/>
-        <w:jc w:val="both"/>
-        <w:rPr/>
-      </w:pPr>
-      <w:r>
-        <w:rPr/>
-      </w:r>
-    </w:p>
-    <w:p>
-      <w:pPr>
-        <w:pStyle w:val="Normal1"/>
-        <w:spacing w:lineRule="auto" w:line="240"/>
-        <w:ind w:hanging="0"/>
-        <w:jc w:val="both"/>
-        <w:rPr/>
-      </w:pPr>
-      <w:r>
-        <w:rPr/>
-      </w:r>
-    </w:p>
-    <w:p>
-      <w:pPr>
-        <w:pStyle w:val="Normal1"/>
+      </w:r>
+    </w:p>
+    <w:p>
+      <w:pPr>
+        <w:pStyle w:val="LOnormal"/>
         <w:spacing w:lineRule="auto" w:line="240"/>
         <w:ind w:left="0" w:hanging="0"/>
         <w:jc w:val="both"/>
@@ -1169,7 +1031,7 @@
     </w:p>
     <w:p>
       <w:pPr>
-        <w:pStyle w:val="Normal1"/>
+        <w:pStyle w:val="LOnormal"/>
         <w:spacing w:lineRule="auto" w:line="240" w:before="0" w:after="0"/>
         <w:rPr>
           <w:rFonts w:ascii="Cambria" w:hAnsi="Cambria" w:eastAsia="Cambria" w:cs="Cambria"/>
@@ -1186,7 +1048,7 @@
     </w:p>
     <w:p>
       <w:pPr>
-        <w:pStyle w:val="Normal1"/>
+        <w:pStyle w:val="LOnormal"/>
         <w:spacing w:lineRule="auto" w:line="240" w:before="0" w:after="0"/>
         <w:rPr>
           <w:rFonts w:ascii="Cambria" w:hAnsi="Cambria" w:eastAsia="Cambria" w:cs="Cambria"/>
@@ -1210,8 +1072,8 @@
       </w:r>
     </w:p>
     <w:sectPr>
-      <w:headerReference w:type="default" r:id="rId9"/>
-      <w:footerReference w:type="default" r:id="rId10"/>
+      <w:headerReference w:type="default" r:id="rId8"/>
+      <w:footerReference w:type="default" r:id="rId9"/>
       <w:type w:val="nextPage"/>
       <w:pgSz w:w="12240" w:h="15840"/>
       <w:pgMar w:left="1440" w:right="1440" w:header="708" w:top="1440" w:footer="708" w:bottom="1440" w:gutter="0"/>
@@ -1228,7 +1090,7 @@
 <w:ftr xmlns:o="urn:schemas-microsoft-com:office:office" xmlns:r="http://schemas.openxmlformats.org/officeDocument/2006/relationships" xmlns:v="urn:schemas-microsoft-com:vml" xmlns:w="http://schemas.openxmlformats.org/wordprocessingml/2006/main" xmlns:w10="urn:schemas-microsoft-com:office:word" xmlns:wp="http://schemas.openxmlformats.org/drawingml/2006/wordprocessingDrawing" xmlns:wps="http://schemas.microsoft.com/office/word/2010/wordprocessingShape" xmlns:wpg="http://schemas.microsoft.com/office/word/2010/wordprocessingGroup" xmlns:mc="http://schemas.openxmlformats.org/markup-compatibility/2006" xmlns:wp14="http://schemas.microsoft.com/office/word/2010/wordprocessingDrawing" xmlns:w14="http://schemas.microsoft.com/office/word/2010/wordml" mc:Ignorable="w14 wp14">
   <w:p>
     <w:pPr>
-      <w:pStyle w:val="Normal1"/>
+      <w:pStyle w:val="LOnormal"/>
       <w:keepNext w:val="false"/>
       <w:keepLines w:val="false"/>
       <w:pageBreakBefore w:val="false"/>
@@ -1278,7 +1140,7 @@
     </w:r>
     <w:r>
       <w:rPr/>
-      <w:t>6</w:t>
+      <w:t>5</w:t>
     </w:r>
     <w:r>
       <w:rPr/>
@@ -1347,12 +1209,11 @@
   </w:p>
   <w:p>
     <w:pPr>
-      <w:pStyle w:val="Normal1"/>
+      <w:pStyle w:val="LOnormal"/>
       <w:keepNext w:val="false"/>
       <w:keepLines w:val="false"/>
       <w:pageBreakBefore w:val="false"/>
       <w:widowControl/>
-      <w:pBdr/>
       <w:shd w:val="clear" w:fill="auto"/>
       <w:tabs>
         <w:tab w:val="clear" w:pos="720"/>
@@ -1410,12 +1271,11 @@
 <w:hdr xmlns:o="urn:schemas-microsoft-com:office:office" xmlns:r="http://schemas.openxmlformats.org/officeDocument/2006/relationships" xmlns:v="urn:schemas-microsoft-com:vml" xmlns:w="http://schemas.openxmlformats.org/wordprocessingml/2006/main" xmlns:w10="urn:schemas-microsoft-com:office:word" xmlns:wp="http://schemas.openxmlformats.org/drawingml/2006/wordprocessingDrawing" xmlns:wps="http://schemas.microsoft.com/office/word/2010/wordprocessingShape" xmlns:wpg="http://schemas.microsoft.com/office/word/2010/wordprocessingGroup" xmlns:mc="http://schemas.openxmlformats.org/markup-compatibility/2006" xmlns:wp14="http://schemas.microsoft.com/office/word/2010/wordprocessingDrawing" xmlns:w14="http://schemas.microsoft.com/office/word/2010/wordml" mc:Ignorable="w14 wp14">
   <w:p>
     <w:pPr>
-      <w:pStyle w:val="Normal1"/>
+      <w:pStyle w:val="LOnormal"/>
       <w:keepNext w:val="false"/>
       <w:keepLines w:val="false"/>
       <w:pageBreakBefore w:val="false"/>
       <w:widowControl/>
-      <w:pBdr/>
       <w:shd w:val="clear" w:fill="auto"/>
       <w:tabs>
         <w:tab w:val="clear" w:pos="720"/>
@@ -1464,12 +1324,11 @@
   </w:p>
   <w:p>
     <w:pPr>
-      <w:pStyle w:val="Normal1"/>
+      <w:pStyle w:val="LOnormal"/>
       <w:keepNext w:val="false"/>
       <w:keepLines w:val="false"/>
       <w:pageBreakBefore w:val="false"/>
       <w:widowControl/>
-      <w:pBdr/>
       <w:shd w:val="clear" w:fill="auto"/>
       <w:tabs>
         <w:tab w:val="clear" w:pos="720"/>
@@ -1525,7 +1384,6 @@
     <w:rPrDefault>
       <w:rPr>
         <w:rFonts w:ascii="Calibri" w:hAnsi="Calibri" w:eastAsia="Calibri" w:cs="Calibri"/>
-        <w:sz w:val="22"/>
         <w:szCs w:val="22"/>
         <w:lang w:val="en-IN" w:eastAsia="zh-CN" w:bidi="hi-IN"/>
       </w:rPr>
@@ -1541,6 +1399,7 @@
     <w:qFormat/>
     <w:pPr>
       <w:widowControl/>
+      <w:suppressAutoHyphens w:val="true"/>
       <w:bidi w:val="0"/>
       <w:spacing w:lineRule="auto" w:line="259" w:before="0" w:after="160"/>
       <w:jc w:val="left"/>
@@ -1556,8 +1415,8 @@
   </w:style>
   <w:style w:type="paragraph" w:styleId="Heading1">
     <w:name w:val="Heading 1"/>
-    <w:basedOn w:val="Normal1"/>
-    <w:next w:val="Normal1"/>
+    <w:basedOn w:val="LOnormal"/>
+    <w:next w:val="LOnormal"/>
     <w:qFormat/>
     <w:pPr>
       <w:keepNext w:val="true"/>
@@ -1573,8 +1432,8 @@
   </w:style>
   <w:style w:type="paragraph" w:styleId="Heading2">
     <w:name w:val="Heading 2"/>
-    <w:basedOn w:val="Normal1"/>
-    <w:next w:val="Normal1"/>
+    <w:basedOn w:val="LOnormal"/>
+    <w:next w:val="LOnormal"/>
     <w:qFormat/>
     <w:pPr>
       <w:keepNext w:val="true"/>
@@ -1590,8 +1449,8 @@
   </w:style>
   <w:style w:type="paragraph" w:styleId="Heading3">
     <w:name w:val="Heading 3"/>
-    <w:basedOn w:val="Normal1"/>
-    <w:next w:val="Normal1"/>
+    <w:basedOn w:val="LOnormal"/>
+    <w:next w:val="LOnormal"/>
     <w:qFormat/>
     <w:pPr>
       <w:keepNext w:val="true"/>
@@ -1607,8 +1466,8 @@
   </w:style>
   <w:style w:type="paragraph" w:styleId="Heading4">
     <w:name w:val="Heading 4"/>
-    <w:basedOn w:val="Normal1"/>
-    <w:next w:val="Normal1"/>
+    <w:basedOn w:val="LOnormal"/>
+    <w:next w:val="LOnormal"/>
     <w:qFormat/>
     <w:pPr>
       <w:keepNext w:val="true"/>
@@ -1624,8 +1483,8 @@
   </w:style>
   <w:style w:type="paragraph" w:styleId="Heading5">
     <w:name w:val="Heading 5"/>
-    <w:basedOn w:val="Normal1"/>
-    <w:next w:val="Normal1"/>
+    <w:basedOn w:val="LOnormal"/>
+    <w:next w:val="LOnormal"/>
     <w:qFormat/>
     <w:pPr>
       <w:keepNext w:val="true"/>
@@ -1641,8 +1500,8 @@
   </w:style>
   <w:style w:type="paragraph" w:styleId="Heading6">
     <w:name w:val="Heading 6"/>
-    <w:basedOn w:val="Normal1"/>
-    <w:next w:val="Normal1"/>
+    <w:basedOn w:val="LOnormal"/>
+    <w:next w:val="LOnormal"/>
     <w:qFormat/>
     <w:pPr>
       <w:keepNext w:val="true"/>
@@ -1748,11 +1607,12 @@
       <w:rFonts w:cs="Lohit Devanagari"/>
     </w:rPr>
   </w:style>
-  <w:style w:type="paragraph" w:styleId="Normal1" w:default="1">
+  <w:style w:type="paragraph" w:styleId="LOnormal" w:default="1">
     <w:name w:val="LO-normal"/>
     <w:qFormat/>
     <w:pPr>
       <w:widowControl/>
+      <w:suppressAutoHyphens w:val="true"/>
       <w:bidi w:val="0"/>
       <w:spacing w:lineRule="auto" w:line="259" w:before="0" w:after="160"/>
       <w:jc w:val="left"/>
@@ -1768,8 +1628,8 @@
   </w:style>
   <w:style w:type="paragraph" w:styleId="Title">
     <w:name w:val="Title"/>
-    <w:basedOn w:val="Normal1"/>
-    <w:next w:val="Normal1"/>
+    <w:basedOn w:val="LOnormal"/>
+    <w:next w:val="LOnormal"/>
     <w:qFormat/>
     <w:pPr>
       <w:keepNext w:val="true"/>
@@ -1792,7 +1652,7 @@
   </w:style>
   <w:style w:type="paragraph" w:styleId="Header">
     <w:name w:val="Header"/>
-    <w:basedOn w:val="Normal1"/>
+    <w:basedOn w:val="LOnormal"/>
     <w:link w:val="HeaderChar"/>
     <w:uiPriority w:val="99"/>
     <w:unhideWhenUsed/>
@@ -1809,7 +1669,7 @@
   </w:style>
   <w:style w:type="paragraph" w:styleId="Footer">
     <w:name w:val="Footer"/>
-    <w:basedOn w:val="Normal1"/>
+    <w:basedOn w:val="LOnormal"/>
     <w:link w:val="FooterChar"/>
     <w:uiPriority w:val="99"/>
     <w:unhideWhenUsed/>
@@ -1826,7 +1686,7 @@
   </w:style>
   <w:style w:type="paragraph" w:styleId="ListParagraph">
     <w:name w:val="List Paragraph"/>
-    <w:basedOn w:val="Normal1"/>
+    <w:basedOn w:val="LOnormal"/>
     <w:uiPriority w:val="34"/>
     <w:qFormat/>
     <w:rsid w:val="00c109df"/>
@@ -1839,8 +1699,8 @@
   </w:style>
   <w:style w:type="paragraph" w:styleId="Subtitle">
     <w:name w:val="Subtitle"/>
-    <w:basedOn w:val="Normal1"/>
-    <w:next w:val="Normal1"/>
+    <w:basedOn w:val="LOnormal"/>
+    <w:next w:val="LOnormal"/>
     <w:qFormat/>
     <w:pPr>
       <w:keepNext w:val="true"/>

</xml_diff>